<commit_message>
OpenSourceTutorials-Android v0.5.1 - "Part 5 - Writing Your First Class"
</commit_message>
<xml_diff>
--- a/Part 5 - Writing Your First Class/13 - Writing Your First Class.docx
+++ b/Part 5 - Writing Your First Class/13 - Writing Your First Class.docx
@@ -14,6 +14,8 @@
           <w:lang w:bidi="fa-IR"/>
         </w:rPr>
       </w:pPr>
+      <w:bookmarkStart w:id="0" w:name="_GoBack"/>
+      <w:bookmarkEnd w:id="0"/>
       <w:r>
         <w:rPr>
           <w:rFonts w:ascii="IRANSansWeb Light" w:hAnsi="IRANSansWeb Light" w:cs="IRANSansWeb Light" w:hint="cs"/>
@@ -22,6 +24,7 @@
         </w:rPr>
         <w:t xml:space="preserve">خب ما تا الان فایل </w:t>
       </w:r>
+      <w:proofErr w:type="spellStart"/>
       <w:r>
         <w:rPr>
           <w:rFonts w:ascii="IRANSansWeb Light" w:hAnsi="IRANSansWeb Light" w:cs="IRANSansWeb Light"/>
@@ -29,6 +32,7 @@
         </w:rPr>
         <w:t>MainActivity.kt</w:t>
       </w:r>
+      <w:proofErr w:type="spellEnd"/>
       <w:r>
         <w:rPr>
           <w:rFonts w:ascii="IRANSansWeb Light" w:hAnsi="IRANSansWeb Light" w:cs="IRANSansWeb Light" w:hint="cs"/>
@@ -166,6 +170,7 @@
         </w:rPr>
         <w:t xml:space="preserve">هوا بسازه یک </w:t>
       </w:r>
+      <w:proofErr w:type="spellStart"/>
       <w:r>
         <w:rPr>
           <w:rFonts w:ascii="IRANSansWeb Light" w:hAnsi="IRANSansWeb Light" w:cs="IRANSansWeb Light"/>
@@ -173,6 +178,7 @@
         </w:rPr>
         <w:t>RecyclerView</w:t>
       </w:r>
+      <w:proofErr w:type="spellEnd"/>
       <w:r>
         <w:rPr>
           <w:rFonts w:ascii="IRANSansWeb Light" w:hAnsi="IRANSansWeb Light" w:cs="IRANSansWeb Light" w:hint="cs"/>
@@ -181,6 +187,7 @@
         </w:rPr>
         <w:t xml:space="preserve"> هه و بنابراین به یک وابستگی نیازمنده.بنابراین نیاز داریم که </w:t>
       </w:r>
+      <w:proofErr w:type="spellStart"/>
       <w:r>
         <w:rPr>
           <w:rFonts w:ascii="IRANSansWeb Light" w:hAnsi="IRANSansWeb Light" w:cs="IRANSansWeb Light"/>
@@ -188,6 +195,7 @@
         </w:rPr>
         <w:t>build.gradle</w:t>
       </w:r>
+      <w:proofErr w:type="spellEnd"/>
       <w:r>
         <w:rPr>
           <w:rFonts w:ascii="IRANSansWeb Light" w:hAnsi="IRANSansWeb Light" w:cs="IRANSansWeb Light" w:hint="cs"/>
@@ -226,60 +234,25 @@
           <w:szCs w:val="21"/>
         </w:rPr>
       </w:pPr>
-      <w:r>
-        <w:rPr>
-          <w:rFonts w:ascii="Fira Code" w:eastAsia="Times New Roman" w:hAnsi="Fira Code" w:cs="Courier New"/>
-          <w:color w:val="F8F8F2"/>
-          <w:sz w:val="21"/>
-          <w:szCs w:val="21"/>
-        </w:rPr>
-        <w:t>dependencies {</w:t>
-      </w:r>
-      <w:r>
-        <w:rPr>
-          <w:rFonts w:ascii="Fira Code" w:eastAsia="Times New Roman" w:hAnsi="Fira Code" w:cs="Courier New"/>
-          <w:color w:val="F8F8F2"/>
-          <w:sz w:val="21"/>
-          <w:szCs w:val="21"/>
-        </w:rPr>
-        <w:br/>
-        <w:t xml:space="preserve">    compile fileTree(dir: </w:t>
-      </w:r>
-      <w:r>
-        <w:rPr>
-          <w:rFonts w:ascii="Fira Code" w:eastAsia="Times New Roman" w:hAnsi="Fira Code" w:cs="Courier New"/>
-          <w:color w:val="F1FA8C"/>
-          <w:sz w:val="21"/>
-          <w:szCs w:val="21"/>
-        </w:rPr>
-        <w:t>'libs'</w:t>
-      </w:r>
-      <w:r>
-        <w:rPr>
-          <w:rFonts w:ascii="Fira Code" w:eastAsia="Times New Roman" w:hAnsi="Fira Code" w:cs="Courier New"/>
-          <w:color w:val="F8F8F2"/>
-          <w:sz w:val="21"/>
-          <w:szCs w:val="21"/>
-        </w:rPr>
-        <w:t>, include: [</w:t>
-      </w:r>
-      <w:r>
-        <w:rPr>
-          <w:rFonts w:ascii="Fira Code" w:eastAsia="Times New Roman" w:hAnsi="Fira Code" w:cs="Courier New"/>
-          <w:color w:val="F1FA8C"/>
-          <w:sz w:val="21"/>
-          <w:szCs w:val="21"/>
-        </w:rPr>
-        <w:t>'*.jar'</w:t>
-      </w:r>
-      <w:r>
-        <w:rPr>
-          <w:rFonts w:ascii="Fira Code" w:eastAsia="Times New Roman" w:hAnsi="Fira Code" w:cs="Courier New"/>
-          <w:color w:val="F8F8F2"/>
-          <w:sz w:val="21"/>
-          <w:szCs w:val="21"/>
-        </w:rPr>
-        <w:t>])</w:t>
+      <w:proofErr w:type="gramStart"/>
+      <w:r>
+        <w:rPr>
+          <w:rFonts w:ascii="Fira Code" w:eastAsia="Times New Roman" w:hAnsi="Fira Code" w:cs="Courier New"/>
+          <w:color w:val="F8F8F2"/>
+          <w:sz w:val="21"/>
+          <w:szCs w:val="21"/>
+        </w:rPr>
+        <w:t>dependencies</w:t>
+      </w:r>
+      <w:proofErr w:type="gramEnd"/>
+      <w:r>
+        <w:rPr>
+          <w:rFonts w:ascii="Fira Code" w:eastAsia="Times New Roman" w:hAnsi="Fira Code" w:cs="Courier New"/>
+          <w:color w:val="F8F8F2"/>
+          <w:sz w:val="21"/>
+          <w:szCs w:val="21"/>
+        </w:rPr>
+        <w:t xml:space="preserve"> {</w:t>
       </w:r>
       <w:r>
         <w:rPr>
@@ -291,6 +264,46 @@
         <w:br/>
         <w:t xml:space="preserve">    compile </w:t>
       </w:r>
+      <w:proofErr w:type="spellStart"/>
+      <w:r>
+        <w:rPr>
+          <w:rFonts w:ascii="Fira Code" w:eastAsia="Times New Roman" w:hAnsi="Fira Code" w:cs="Courier New"/>
+          <w:color w:val="F8F8F2"/>
+          <w:sz w:val="21"/>
+          <w:szCs w:val="21"/>
+        </w:rPr>
+        <w:t>fileTree</w:t>
+      </w:r>
+      <w:proofErr w:type="spellEnd"/>
+      <w:r>
+        <w:rPr>
+          <w:rFonts w:ascii="Fira Code" w:eastAsia="Times New Roman" w:hAnsi="Fira Code" w:cs="Courier New"/>
+          <w:color w:val="F8F8F2"/>
+          <w:sz w:val="21"/>
+          <w:szCs w:val="21"/>
+        </w:rPr>
+        <w:t>(</w:t>
+      </w:r>
+      <w:proofErr w:type="spellStart"/>
+      <w:r>
+        <w:rPr>
+          <w:rFonts w:ascii="Fira Code" w:eastAsia="Times New Roman" w:hAnsi="Fira Code" w:cs="Courier New"/>
+          <w:color w:val="F8F8F2"/>
+          <w:sz w:val="21"/>
+          <w:szCs w:val="21"/>
+        </w:rPr>
+        <w:t>dir</w:t>
+      </w:r>
+      <w:proofErr w:type="spellEnd"/>
+      <w:r>
+        <w:rPr>
+          <w:rFonts w:ascii="Fira Code" w:eastAsia="Times New Roman" w:hAnsi="Fira Code" w:cs="Courier New"/>
+          <w:color w:val="F8F8F2"/>
+          <w:sz w:val="21"/>
+          <w:szCs w:val="21"/>
+        </w:rPr>
+        <w:t xml:space="preserve">: </w:t>
+      </w:r>
       <w:r>
         <w:rPr>
           <w:rFonts w:ascii="Fira Code" w:eastAsia="Times New Roman" w:hAnsi="Fira Code" w:cs="Courier New"/>
@@ -298,6 +311,52 @@
           <w:sz w:val="21"/>
           <w:szCs w:val="21"/>
         </w:rPr>
+        <w:t>'libs'</w:t>
+      </w:r>
+      <w:r>
+        <w:rPr>
+          <w:rFonts w:ascii="Fira Code" w:eastAsia="Times New Roman" w:hAnsi="Fira Code" w:cs="Courier New"/>
+          <w:color w:val="F8F8F2"/>
+          <w:sz w:val="21"/>
+          <w:szCs w:val="21"/>
+        </w:rPr>
+        <w:t>, include: [</w:t>
+      </w:r>
+      <w:r>
+        <w:rPr>
+          <w:rFonts w:ascii="Fira Code" w:eastAsia="Times New Roman" w:hAnsi="Fira Code" w:cs="Courier New"/>
+          <w:color w:val="F1FA8C"/>
+          <w:sz w:val="21"/>
+          <w:szCs w:val="21"/>
+        </w:rPr>
+        <w:t>'*.jar'</w:t>
+      </w:r>
+      <w:r>
+        <w:rPr>
+          <w:rFonts w:ascii="Fira Code" w:eastAsia="Times New Roman" w:hAnsi="Fira Code" w:cs="Courier New"/>
+          <w:color w:val="F8F8F2"/>
+          <w:sz w:val="21"/>
+          <w:szCs w:val="21"/>
+        </w:rPr>
+        <w:t>])</w:t>
+      </w:r>
+      <w:r>
+        <w:rPr>
+          <w:rFonts w:ascii="Fira Code" w:eastAsia="Times New Roman" w:hAnsi="Fira Code" w:cs="Courier New"/>
+          <w:color w:val="F8F8F2"/>
+          <w:sz w:val="21"/>
+          <w:szCs w:val="21"/>
+        </w:rPr>
+        <w:br/>
+        <w:t xml:space="preserve">    compile </w:t>
+      </w:r>
+      <w:r>
+        <w:rPr>
+          <w:rFonts w:ascii="Fira Code" w:eastAsia="Times New Roman" w:hAnsi="Fira Code" w:cs="Courier New"/>
+          <w:color w:val="F1FA8C"/>
+          <w:sz w:val="21"/>
+          <w:szCs w:val="21"/>
+        </w:rPr>
         <w:t>"com.android.support:appcompat-v7:</w:t>
       </w:r>
       <w:r>
@@ -307,8 +366,19 @@
           <w:sz w:val="21"/>
           <w:szCs w:val="21"/>
         </w:rPr>
-        <w:t>$support_version</w:t>
-      </w:r>
+        <w:t>$</w:t>
+      </w:r>
+      <w:proofErr w:type="spellStart"/>
+      <w:r>
+        <w:rPr>
+          <w:rFonts w:ascii="Fira Code" w:eastAsia="Times New Roman" w:hAnsi="Fira Code" w:cs="Courier New"/>
+          <w:color w:val="F8F8F2"/>
+          <w:sz w:val="21"/>
+          <w:szCs w:val="21"/>
+        </w:rPr>
+        <w:t>support_version</w:t>
+      </w:r>
+      <w:proofErr w:type="spellEnd"/>
       <w:r>
         <w:rPr>
           <w:rFonts w:ascii="Fira Code" w:eastAsia="Times New Roman" w:hAnsi="Fira Code" w:cs="Courier New"/>
@@ -359,8 +429,21 @@
           <w:sz w:val="21"/>
           <w:szCs w:val="21"/>
         </w:rPr>
-        <w:t>$support_version</w:t>
-      </w:r>
+        <w:t>$</w:t>
+      </w:r>
+      <w:proofErr w:type="spellStart"/>
+      <w:r>
+        <w:rPr>
+          <w:rFonts w:ascii="Fira Code" w:eastAsia="Times New Roman" w:hAnsi="Fira Code" w:cs="Courier New"/>
+          <w:b/>
+          <w:bCs/>
+          <w:color w:val="F8F8F2"/>
+          <w:sz w:val="21"/>
+          <w:szCs w:val="21"/>
+        </w:rPr>
+        <w:t>support_version</w:t>
+      </w:r>
+      <w:proofErr w:type="spellEnd"/>
       <w:r>
         <w:rPr>
           <w:rFonts w:ascii="Fira Code" w:eastAsia="Times New Roman" w:hAnsi="Fira Code" w:cs="Courier New"/>
@@ -410,7 +493,7 @@
         <w:bidi/>
         <w:jc w:val="both"/>
         <w:rPr>
-          <w:rFonts w:ascii="IRANSansWeb Light" w:hAnsi="IRANSansWeb Light" w:cs="IRANSansWeb Light" w:hint="cs"/>
+          <w:rFonts w:ascii="IRANSansWeb Light" w:hAnsi="IRANSansWeb Light" w:cs="IRANSansWeb Light"/>
           <w:rtl/>
           <w:lang w:bidi="fa-IR"/>
         </w:rPr>
@@ -477,15 +560,27 @@
         </w:rPr>
         <w:t>&lt;</w:t>
       </w:r>
-      <w:r>
-        <w:rPr>
-          <w:rFonts w:ascii="Fira Code" w:eastAsia="Times New Roman" w:hAnsi="Fira Code" w:cs="Courier New"/>
-          <w:color w:val="FF79C6"/>
-          <w:sz w:val="21"/>
-          <w:szCs w:val="21"/>
-        </w:rPr>
-        <w:t xml:space="preserve">FrameLayout </w:t>
-      </w:r>
+      <w:proofErr w:type="spellStart"/>
+      <w:r>
+        <w:rPr>
+          <w:rFonts w:ascii="Fira Code" w:eastAsia="Times New Roman" w:hAnsi="Fira Code" w:cs="Courier New"/>
+          <w:color w:val="FF79C6"/>
+          <w:sz w:val="21"/>
+          <w:szCs w:val="21"/>
+        </w:rPr>
+        <w:t>FrameLayout</w:t>
+      </w:r>
+      <w:proofErr w:type="spellEnd"/>
+      <w:r>
+        <w:rPr>
+          <w:rFonts w:ascii="Fira Code" w:eastAsia="Times New Roman" w:hAnsi="Fira Code" w:cs="Courier New"/>
+          <w:color w:val="FF79C6"/>
+          <w:sz w:val="21"/>
+          <w:szCs w:val="21"/>
+        </w:rPr>
+        <w:t xml:space="preserve"> </w:t>
+      </w:r>
+      <w:proofErr w:type="spellStart"/>
       <w:r>
         <w:rPr>
           <w:rFonts w:ascii="Fira Code" w:eastAsia="Times New Roman" w:hAnsi="Fira Code" w:cs="Courier New"/>
@@ -504,6 +599,7 @@
         </w:rPr>
         <w:t>android</w:t>
       </w:r>
+      <w:proofErr w:type="spellEnd"/>
       <w:r>
         <w:rPr>
           <w:rFonts w:ascii="Fira Code" w:eastAsia="Times New Roman" w:hAnsi="Fira Code" w:cs="Courier New"/>
@@ -511,7 +607,27 @@
           <w:sz w:val="21"/>
           <w:szCs w:val="21"/>
         </w:rPr>
-        <w:t>="http://schemas.android.com/apk/res/android"</w:t>
+        <w:t>="http://schemas.android.com/</w:t>
+      </w:r>
+      <w:proofErr w:type="spellStart"/>
+      <w:r>
+        <w:rPr>
+          <w:rFonts w:ascii="Fira Code" w:eastAsia="Times New Roman" w:hAnsi="Fira Code" w:cs="Courier New"/>
+          <w:color w:val="F1FA8C"/>
+          <w:sz w:val="21"/>
+          <w:szCs w:val="21"/>
+        </w:rPr>
+        <w:t>apk</w:t>
+      </w:r>
+      <w:proofErr w:type="spellEnd"/>
+      <w:r>
+        <w:rPr>
+          <w:rFonts w:ascii="Fira Code" w:eastAsia="Times New Roman" w:hAnsi="Fira Code" w:cs="Courier New"/>
+          <w:color w:val="F1FA8C"/>
+          <w:sz w:val="21"/>
+          <w:szCs w:val="21"/>
+        </w:rPr>
+        <w:t>/res/android"</w:t>
       </w:r>
       <w:r>
         <w:rPr>
@@ -523,6 +639,7 @@
         <w:br/>
         <w:t xml:space="preserve">    </w:t>
       </w:r>
+      <w:proofErr w:type="spellStart"/>
       <w:r>
         <w:rPr>
           <w:rFonts w:ascii="Fira Code" w:eastAsia="Times New Roman" w:hAnsi="Fira Code" w:cs="Courier New"/>
@@ -532,6 +649,7 @@
         </w:rPr>
         <w:t>android</w:t>
       </w:r>
+      <w:proofErr w:type="gramStart"/>
       <w:r>
         <w:rPr>
           <w:rFonts w:ascii="Fira Code" w:eastAsia="Times New Roman" w:hAnsi="Fira Code" w:cs="Courier New"/>
@@ -539,8 +657,19 @@
           <w:sz w:val="21"/>
           <w:szCs w:val="21"/>
         </w:rPr>
-        <w:t>:layout_width</w:t>
-      </w:r>
+        <w:t>:layout</w:t>
+      </w:r>
+      <w:proofErr w:type="gramEnd"/>
+      <w:r>
+        <w:rPr>
+          <w:rFonts w:ascii="Fira Code" w:eastAsia="Times New Roman" w:hAnsi="Fira Code" w:cs="Courier New"/>
+          <w:color w:val="50FA7B"/>
+          <w:sz w:val="21"/>
+          <w:szCs w:val="21"/>
+        </w:rPr>
+        <w:t>_width</w:t>
+      </w:r>
+      <w:proofErr w:type="spellEnd"/>
       <w:r>
         <w:rPr>
           <w:rFonts w:ascii="Fira Code" w:eastAsia="Times New Roman" w:hAnsi="Fira Code" w:cs="Courier New"/>
@@ -548,7 +677,27 @@
           <w:sz w:val="21"/>
           <w:szCs w:val="21"/>
         </w:rPr>
-        <w:t>="match_parent"</w:t>
+        <w:t>="</w:t>
+      </w:r>
+      <w:proofErr w:type="spellStart"/>
+      <w:r>
+        <w:rPr>
+          <w:rFonts w:ascii="Fira Code" w:eastAsia="Times New Roman" w:hAnsi="Fira Code" w:cs="Courier New"/>
+          <w:color w:val="F1FA8C"/>
+          <w:sz w:val="21"/>
+          <w:szCs w:val="21"/>
+        </w:rPr>
+        <w:t>match_parent</w:t>
+      </w:r>
+      <w:proofErr w:type="spellEnd"/>
+      <w:r>
+        <w:rPr>
+          <w:rFonts w:ascii="Fira Code" w:eastAsia="Times New Roman" w:hAnsi="Fira Code" w:cs="Courier New"/>
+          <w:color w:val="F1FA8C"/>
+          <w:sz w:val="21"/>
+          <w:szCs w:val="21"/>
+        </w:rPr>
+        <w:t>"</w:t>
       </w:r>
       <w:r>
         <w:rPr>
@@ -560,6 +709,7 @@
         <w:br/>
         <w:t xml:space="preserve">    </w:t>
       </w:r>
+      <w:proofErr w:type="spellStart"/>
       <w:r>
         <w:rPr>
           <w:rFonts w:ascii="Fira Code" w:eastAsia="Times New Roman" w:hAnsi="Fira Code" w:cs="Courier New"/>
@@ -578,6 +728,7 @@
         </w:rPr>
         <w:t>:layout_height</w:t>
       </w:r>
+      <w:proofErr w:type="spellEnd"/>
       <w:r>
         <w:rPr>
           <w:rFonts w:ascii="Fira Code" w:eastAsia="Times New Roman" w:hAnsi="Fira Code" w:cs="Courier New"/>
@@ -585,7 +736,27 @@
           <w:sz w:val="21"/>
           <w:szCs w:val="21"/>
         </w:rPr>
-        <w:t>="match_parent"</w:t>
+        <w:t>="</w:t>
+      </w:r>
+      <w:proofErr w:type="spellStart"/>
+      <w:r>
+        <w:rPr>
+          <w:rFonts w:ascii="Fira Code" w:eastAsia="Times New Roman" w:hAnsi="Fira Code" w:cs="Courier New"/>
+          <w:color w:val="F1FA8C"/>
+          <w:sz w:val="21"/>
+          <w:szCs w:val="21"/>
+        </w:rPr>
+        <w:t>match_parent</w:t>
+      </w:r>
+      <w:proofErr w:type="spellEnd"/>
+      <w:r>
+        <w:rPr>
+          <w:rFonts w:ascii="Fira Code" w:eastAsia="Times New Roman" w:hAnsi="Fira Code" w:cs="Courier New"/>
+          <w:color w:val="F1FA8C"/>
+          <w:sz w:val="21"/>
+          <w:szCs w:val="21"/>
+        </w:rPr>
+        <w:t>"</w:t>
       </w:r>
       <w:r>
         <w:rPr>
@@ -625,6 +796,7 @@
         <w:br/>
         <w:t xml:space="preserve">        </w:t>
       </w:r>
+      <w:proofErr w:type="spellStart"/>
       <w:r>
         <w:rPr>
           <w:rFonts w:ascii="Fira Code" w:eastAsia="Times New Roman" w:hAnsi="Fira Code" w:cs="Courier New"/>
@@ -643,6 +815,7 @@
         </w:rPr>
         <w:t>:id</w:t>
       </w:r>
+      <w:proofErr w:type="spellEnd"/>
       <w:r>
         <w:rPr>
           <w:rFonts w:ascii="Fira Code" w:eastAsia="Times New Roman" w:hAnsi="Fira Code" w:cs="Courier New"/>
@@ -650,7 +823,27 @@
           <w:sz w:val="21"/>
           <w:szCs w:val="21"/>
         </w:rPr>
-        <w:t>="@+id/forecast_list"</w:t>
+        <w:t>="@+id/</w:t>
+      </w:r>
+      <w:proofErr w:type="spellStart"/>
+      <w:r>
+        <w:rPr>
+          <w:rFonts w:ascii="Fira Code" w:eastAsia="Times New Roman" w:hAnsi="Fira Code" w:cs="Courier New"/>
+          <w:color w:val="F1FA8C"/>
+          <w:sz w:val="21"/>
+          <w:szCs w:val="21"/>
+        </w:rPr>
+        <w:t>forecast_list</w:t>
+      </w:r>
+      <w:proofErr w:type="spellEnd"/>
+      <w:r>
+        <w:rPr>
+          <w:rFonts w:ascii="Fira Code" w:eastAsia="Times New Roman" w:hAnsi="Fira Code" w:cs="Courier New"/>
+          <w:color w:val="F1FA8C"/>
+          <w:sz w:val="21"/>
+          <w:szCs w:val="21"/>
+        </w:rPr>
+        <w:t>"</w:t>
       </w:r>
       <w:r>
         <w:rPr>
@@ -662,6 +855,7 @@
         <w:br/>
         <w:t xml:space="preserve">        </w:t>
       </w:r>
+      <w:proofErr w:type="spellStart"/>
       <w:r>
         <w:rPr>
           <w:rFonts w:ascii="Fira Code" w:eastAsia="Times New Roman" w:hAnsi="Fira Code" w:cs="Courier New"/>
@@ -680,6 +874,7 @@
         </w:rPr>
         <w:t>:layout_width</w:t>
       </w:r>
+      <w:proofErr w:type="spellEnd"/>
       <w:r>
         <w:rPr>
           <w:rFonts w:ascii="Fira Code" w:eastAsia="Times New Roman" w:hAnsi="Fira Code" w:cs="Courier New"/>
@@ -687,7 +882,27 @@
           <w:sz w:val="21"/>
           <w:szCs w:val="21"/>
         </w:rPr>
-        <w:t>="match_parent"</w:t>
+        <w:t>="</w:t>
+      </w:r>
+      <w:proofErr w:type="spellStart"/>
+      <w:r>
+        <w:rPr>
+          <w:rFonts w:ascii="Fira Code" w:eastAsia="Times New Roman" w:hAnsi="Fira Code" w:cs="Courier New"/>
+          <w:color w:val="F1FA8C"/>
+          <w:sz w:val="21"/>
+          <w:szCs w:val="21"/>
+        </w:rPr>
+        <w:t>match_parent</w:t>
+      </w:r>
+      <w:proofErr w:type="spellEnd"/>
+      <w:r>
+        <w:rPr>
+          <w:rFonts w:ascii="Fira Code" w:eastAsia="Times New Roman" w:hAnsi="Fira Code" w:cs="Courier New"/>
+          <w:color w:val="F1FA8C"/>
+          <w:sz w:val="21"/>
+          <w:szCs w:val="21"/>
+        </w:rPr>
+        <w:t>"</w:t>
       </w:r>
       <w:r>
         <w:rPr>
@@ -699,6 +914,7 @@
         <w:br/>
         <w:t xml:space="preserve">        </w:t>
       </w:r>
+      <w:proofErr w:type="spellStart"/>
       <w:r>
         <w:rPr>
           <w:rFonts w:ascii="Fira Code" w:eastAsia="Times New Roman" w:hAnsi="Fira Code" w:cs="Courier New"/>
@@ -717,6 +933,7 @@
         </w:rPr>
         <w:t>:layout_height</w:t>
       </w:r>
+      <w:proofErr w:type="spellEnd"/>
       <w:r>
         <w:rPr>
           <w:rFonts w:ascii="Fira Code" w:eastAsia="Times New Roman" w:hAnsi="Fira Code" w:cs="Courier New"/>
@@ -724,7 +941,27 @@
           <w:sz w:val="21"/>
           <w:szCs w:val="21"/>
         </w:rPr>
-        <w:t>="match_parent"</w:t>
+        <w:t>="</w:t>
+      </w:r>
+      <w:proofErr w:type="spellStart"/>
+      <w:r>
+        <w:rPr>
+          <w:rFonts w:ascii="Fira Code" w:eastAsia="Times New Roman" w:hAnsi="Fira Code" w:cs="Courier New"/>
+          <w:color w:val="F1FA8C"/>
+          <w:sz w:val="21"/>
+          <w:szCs w:val="21"/>
+        </w:rPr>
+        <w:t>match_parent</w:t>
+      </w:r>
+      <w:proofErr w:type="spellEnd"/>
+      <w:r>
+        <w:rPr>
+          <w:rFonts w:ascii="Fira Code" w:eastAsia="Times New Roman" w:hAnsi="Fira Code" w:cs="Courier New"/>
+          <w:color w:val="F1FA8C"/>
+          <w:sz w:val="21"/>
+          <w:szCs w:val="21"/>
+        </w:rPr>
+        <w:t>"</w:t>
       </w:r>
       <w:r>
         <w:rPr>
@@ -745,6 +982,7 @@
         <w:br/>
         <w:t>&lt;/</w:t>
       </w:r>
+      <w:proofErr w:type="spellStart"/>
       <w:r>
         <w:rPr>
           <w:rFonts w:ascii="Fira Code" w:eastAsia="Times New Roman" w:hAnsi="Fira Code" w:cs="Courier New"/>
@@ -754,6 +992,7 @@
         </w:rPr>
         <w:t>FrameLayout</w:t>
       </w:r>
+      <w:proofErr w:type="spellEnd"/>
       <w:r>
         <w:rPr>
           <w:rFonts w:ascii="Fira Code" w:eastAsia="Times New Roman" w:hAnsi="Fira Code" w:cs="Courier New"/>
@@ -772,25 +1011,50 @@
         <w:bidi/>
         <w:jc w:val="both"/>
         <w:rPr>
+          <w:rFonts w:ascii="IRANSansWeb Light" w:hAnsi="IRANSansWeb Light" w:cs="IRANSansWeb Light"/>
+          <w:rtl/>
+          <w:lang w:bidi="fa-IR"/>
+        </w:rPr>
+      </w:pPr>
+      <w:r>
+        <w:rPr>
           <w:rFonts w:ascii="IRANSansWeb Light" w:hAnsi="IRANSansWeb Light" w:cs="IRANSansWeb Light" w:hint="cs"/>
           <w:rtl/>
           <w:lang w:bidi="fa-IR"/>
         </w:rPr>
-      </w:pPr>
+        <w:t xml:space="preserve">داخل </w:t>
+      </w:r>
+      <w:proofErr w:type="spellStart"/>
+      <w:r>
+        <w:rPr>
+          <w:rFonts w:ascii="IRANSansWeb Light" w:hAnsi="IRANSansWeb Light" w:cs="IRANSansWeb Light"/>
+          <w:lang w:bidi="fa-IR"/>
+        </w:rPr>
+        <w:t>MainActivity.kt</w:t>
+      </w:r>
+      <w:proofErr w:type="spellEnd"/>
       <w:r>
         <w:rPr>
           <w:rFonts w:ascii="IRANSansWeb Light" w:hAnsi="IRANSansWeb Light" w:cs="IRANSansWeb Light" w:hint="cs"/>
           <w:rtl/>
           <w:lang w:bidi="fa-IR"/>
         </w:rPr>
-        <w:t xml:space="preserve">داخل </w:t>
+        <w:t xml:space="preserve"> اون خط کدی که نوشتیم برای تست رو پاک میکنیم.همینطور که گفتیم اگه بخوایم کامپوننتی </w:t>
+      </w:r>
+      <w:r>
+        <w:rPr>
+          <w:rFonts w:ascii="IRANSansWeb Light" w:hAnsi="IRANSansWeb Light" w:cs="IRANSansWeb Light" w:hint="cs"/>
+          <w:rtl/>
+          <w:lang w:bidi="fa-IR"/>
+        </w:rPr>
+        <w:t xml:space="preserve">رو از توی </w:t>
       </w:r>
       <w:r>
         <w:rPr>
           <w:rFonts w:ascii="IRANSansWeb Light" w:hAnsi="IRANSansWeb Light" w:cs="IRANSansWeb Light"/>
           <w:lang w:bidi="fa-IR"/>
         </w:rPr>
-        <w:t>MainActivity.kt</w:t>
+        <w:t>xml</w:t>
       </w:r>
       <w:r>
         <w:rPr>
@@ -798,7 +1062,14 @@
           <w:rtl/>
           <w:lang w:bidi="fa-IR"/>
         </w:rPr>
-        <w:t xml:space="preserve"> اون خط کدی که نوشتیم برای تست رو پاک میکنیم.همینطور که گفتیم اگه بخوایم کامپوننتی </w:t>
+        <w:t xml:space="preserve"> صدا بزنیم کافیه از </w:t>
+      </w:r>
+      <w:r>
+        <w:rPr>
+          <w:rFonts w:ascii="IRANSansWeb Light" w:hAnsi="IRANSansWeb Light" w:cs="IRANSansWeb Light"/>
+          <w:lang w:bidi="fa-IR"/>
+        </w:rPr>
+        <w:t>id</w:t>
       </w:r>
       <w:r>
         <w:rPr>
@@ -806,45 +1077,17 @@
           <w:rtl/>
           <w:lang w:bidi="fa-IR"/>
         </w:rPr>
-        <w:t xml:space="preserve">رو از توی </w:t>
-      </w:r>
+        <w:t xml:space="preserve">یش استفاده کنیم.ولی فعلا به همون روش قدیمی استفاده از </w:t>
+      </w:r>
+      <w:proofErr w:type="spellStart"/>
       <w:r>
         <w:rPr>
           <w:rFonts w:ascii="IRANSansWeb Light" w:hAnsi="IRANSansWeb Light" w:cs="IRANSansWeb Light"/>
           <w:lang w:bidi="fa-IR"/>
         </w:rPr>
-        <w:t>xml</w:t>
-      </w:r>
-      <w:r>
-        <w:rPr>
-          <w:rFonts w:ascii="IRANSansWeb Light" w:hAnsi="IRANSansWeb Light" w:cs="IRANSansWeb Light" w:hint="cs"/>
-          <w:rtl/>
-          <w:lang w:bidi="fa-IR"/>
-        </w:rPr>
-        <w:t xml:space="preserve"> صدا بزنیم کافیه از </w:t>
-      </w:r>
-      <w:r>
-        <w:rPr>
-          <w:rFonts w:ascii="IRANSansWeb Light" w:hAnsi="IRANSansWeb Light" w:cs="IRANSansWeb Light"/>
-          <w:lang w:bidi="fa-IR"/>
-        </w:rPr>
-        <w:t>id</w:t>
-      </w:r>
-      <w:r>
-        <w:rPr>
-          <w:rFonts w:ascii="IRANSansWeb Light" w:hAnsi="IRANSansWeb Light" w:cs="IRANSansWeb Light" w:hint="cs"/>
-          <w:rtl/>
-          <w:lang w:bidi="fa-IR"/>
-        </w:rPr>
-        <w:t xml:space="preserve">یش استفاده کنیم.ولی فعلا به همون روش قدیمی استفاده از </w:t>
-      </w:r>
-      <w:r>
-        <w:rPr>
-          <w:rFonts w:ascii="IRANSansWeb Light" w:hAnsi="IRANSansWeb Light" w:cs="IRANSansWeb Light"/>
-          <w:lang w:bidi="fa-IR"/>
-        </w:rPr>
         <w:t>findViewById</w:t>
       </w:r>
+      <w:proofErr w:type="spellEnd"/>
       <w:r>
         <w:rPr>
           <w:rFonts w:ascii="IRANSansWeb Light" w:hAnsi="IRANSansWeb Light" w:cs="IRANSansWeb Light" w:hint="cs"/>
@@ -883,23 +1126,47 @@
           <w:szCs w:val="21"/>
         </w:rPr>
       </w:pPr>
-      <w:r>
-        <w:rPr>
-          <w:rFonts w:ascii="Fira Code" w:eastAsia="Times New Roman" w:hAnsi="Fira Code" w:cs="Courier New"/>
-          <w:color w:val="FF79C6"/>
-          <w:sz w:val="21"/>
-          <w:szCs w:val="21"/>
-        </w:rPr>
-        <w:t xml:space="preserve">val </w:t>
-      </w:r>
-      <w:r>
-        <w:rPr>
-          <w:rFonts w:ascii="Fira Code" w:eastAsia="Times New Roman" w:hAnsi="Fira Code" w:cs="Courier New"/>
-          <w:color w:val="F8F8F2"/>
-          <w:sz w:val="21"/>
-          <w:szCs w:val="21"/>
-        </w:rPr>
-        <w:t xml:space="preserve">forecastList </w:t>
+      <w:proofErr w:type="spellStart"/>
+      <w:proofErr w:type="gramStart"/>
+      <w:r>
+        <w:rPr>
+          <w:rFonts w:ascii="Fira Code" w:eastAsia="Times New Roman" w:hAnsi="Fira Code" w:cs="Courier New"/>
+          <w:color w:val="FF79C6"/>
+          <w:sz w:val="21"/>
+          <w:szCs w:val="21"/>
+        </w:rPr>
+        <w:t>val</w:t>
+      </w:r>
+      <w:proofErr w:type="spellEnd"/>
+      <w:proofErr w:type="gramEnd"/>
+      <w:r>
+        <w:rPr>
+          <w:rFonts w:ascii="Fira Code" w:eastAsia="Times New Roman" w:hAnsi="Fira Code" w:cs="Courier New"/>
+          <w:color w:val="FF79C6"/>
+          <w:sz w:val="21"/>
+          <w:szCs w:val="21"/>
+        </w:rPr>
+        <w:t xml:space="preserve"> </w:t>
+      </w:r>
+      <w:proofErr w:type="spellStart"/>
+      <w:r>
+        <w:rPr>
+          <w:rFonts w:ascii="Fira Code" w:eastAsia="Times New Roman" w:hAnsi="Fira Code" w:cs="Courier New"/>
+          <w:color w:val="F8F8F2"/>
+          <w:sz w:val="21"/>
+          <w:szCs w:val="21"/>
+        </w:rPr>
+        <w:t>forecastList</w:t>
+      </w:r>
+      <w:proofErr w:type="spellEnd"/>
+      <w:r>
+        <w:rPr>
+          <w:rFonts w:ascii="Fira Code" w:eastAsia="Times New Roman" w:hAnsi="Fira Code" w:cs="Courier New"/>
+          <w:color w:val="F8F8F2"/>
+          <w:sz w:val="21"/>
+          <w:szCs w:val="21"/>
+        </w:rPr>
+        <w:t xml:space="preserve"> </w:t>
       </w:r>
       <w:r>
         <w:rPr>
@@ -910,14 +1177,35 @@
         </w:rPr>
         <w:t xml:space="preserve">= </w:t>
       </w:r>
-      <w:r>
-        <w:rPr>
-          <w:rFonts w:ascii="Fira Code" w:eastAsia="Times New Roman" w:hAnsi="Fira Code" w:cs="Courier New"/>
-          <w:color w:val="F8F8F2"/>
-          <w:sz w:val="21"/>
-          <w:szCs w:val="21"/>
-        </w:rPr>
-        <w:t>findViewById(R</w:t>
+      <w:proofErr w:type="spellStart"/>
+      <w:r>
+        <w:rPr>
+          <w:rFonts w:ascii="Fira Code" w:eastAsia="Times New Roman" w:hAnsi="Fira Code" w:cs="Courier New"/>
+          <w:color w:val="F8F8F2"/>
+          <w:sz w:val="21"/>
+          <w:szCs w:val="21"/>
+        </w:rPr>
+        <w:t>findViewById</w:t>
+      </w:r>
+      <w:proofErr w:type="spellEnd"/>
+      <w:r>
+        <w:rPr>
+          <w:rFonts w:ascii="Fira Code" w:eastAsia="Times New Roman" w:hAnsi="Fira Code" w:cs="Courier New"/>
+          <w:color w:val="F8F8F2"/>
+          <w:sz w:val="21"/>
+          <w:szCs w:val="21"/>
+        </w:rPr>
+        <w:t>(</w:t>
+      </w:r>
+      <w:proofErr w:type="spellStart"/>
+      <w:r>
+        <w:rPr>
+          <w:rFonts w:ascii="Fira Code" w:eastAsia="Times New Roman" w:hAnsi="Fira Code" w:cs="Courier New"/>
+          <w:color w:val="F8F8F2"/>
+          <w:sz w:val="21"/>
+          <w:szCs w:val="21"/>
+        </w:rPr>
+        <w:t>R</w:t>
       </w:r>
       <w:r>
         <w:rPr>
@@ -959,6 +1247,7 @@
         </w:rPr>
         <w:t>forecast_list</w:t>
       </w:r>
+      <w:proofErr w:type="spellEnd"/>
       <w:r>
         <w:rPr>
           <w:rFonts w:ascii="Fira Code" w:eastAsia="Times New Roman" w:hAnsi="Fira Code" w:cs="Courier New"/>
@@ -977,6 +1266,7 @@
         </w:rPr>
         <w:t xml:space="preserve">as </w:t>
       </w:r>
+      <w:proofErr w:type="spellStart"/>
       <w:r>
         <w:rPr>
           <w:rFonts w:ascii="Fira Code" w:eastAsia="Times New Roman" w:hAnsi="Fira Code" w:cs="Courier New"/>
@@ -986,6 +1276,7 @@
         </w:rPr>
         <w:t>RecyclerView</w:t>
       </w:r>
+      <w:proofErr w:type="spellEnd"/>
       <w:r>
         <w:rPr>
           <w:rFonts w:ascii="Fira Code" w:eastAsia="Times New Roman" w:hAnsi="Fira Code" w:cs="Courier New"/>
@@ -994,6 +1285,15 @@
           <w:szCs w:val="21"/>
         </w:rPr>
         <w:br/>
+      </w:r>
+      <w:proofErr w:type="spellStart"/>
+      <w:r>
+        <w:rPr>
+          <w:rFonts w:ascii="Fira Code" w:eastAsia="Times New Roman" w:hAnsi="Fira Code" w:cs="Courier New"/>
+          <w:color w:val="F8F8F2"/>
+          <w:sz w:val="21"/>
+          <w:szCs w:val="21"/>
+        </w:rPr>
         <w:t>forecastList</w:t>
       </w:r>
       <w:r>
@@ -1014,7 +1314,19 @@
           <w:sz w:val="21"/>
           <w:szCs w:val="21"/>
         </w:rPr>
-        <w:t xml:space="preserve">layoutManager </w:t>
+        <w:t>layoutManager</w:t>
+      </w:r>
+      <w:proofErr w:type="spellEnd"/>
+      <w:r>
+        <w:rPr>
+          <w:rFonts w:ascii="Fira Code" w:eastAsia="Times New Roman" w:hAnsi="Fira Code" w:cs="Courier New"/>
+          <w:i/>
+          <w:iCs/>
+          <w:color w:val="BD93F9"/>
+          <w:sz w:val="21"/>
+          <w:szCs w:val="21"/>
+        </w:rPr>
+        <w:t xml:space="preserve"> </w:t>
       </w:r>
       <w:r>
         <w:rPr>
@@ -1025,14 +1337,25 @@
         </w:rPr>
         <w:t xml:space="preserve">= </w:t>
       </w:r>
-      <w:r>
-        <w:rPr>
-          <w:rFonts w:ascii="Fira Code" w:eastAsia="Times New Roman" w:hAnsi="Fira Code" w:cs="Courier New"/>
-          <w:color w:val="F8F8F2"/>
-          <w:sz w:val="21"/>
-          <w:szCs w:val="21"/>
-        </w:rPr>
-        <w:t>LinearLayoutManager(</w:t>
+      <w:proofErr w:type="spellStart"/>
+      <w:r>
+        <w:rPr>
+          <w:rFonts w:ascii="Fira Code" w:eastAsia="Times New Roman" w:hAnsi="Fira Code" w:cs="Courier New"/>
+          <w:color w:val="F8F8F2"/>
+          <w:sz w:val="21"/>
+          <w:szCs w:val="21"/>
+        </w:rPr>
+        <w:t>LinearLayoutManager</w:t>
+      </w:r>
+      <w:proofErr w:type="spellEnd"/>
+      <w:r>
+        <w:rPr>
+          <w:rFonts w:ascii="Fira Code" w:eastAsia="Times New Roman" w:hAnsi="Fira Code" w:cs="Courier New"/>
+          <w:color w:val="F8F8F2"/>
+          <w:sz w:val="21"/>
+          <w:szCs w:val="21"/>
+        </w:rPr>
+        <w:t>(</w:t>
       </w:r>
       <w:r>
         <w:rPr>
@@ -1074,6 +1397,7 @@
         </w:rPr>
         <w:t xml:space="preserve">همینطور که میبینین ما یک متغیر تعریف کردیم و به </w:t>
       </w:r>
+      <w:proofErr w:type="spellStart"/>
       <w:r>
         <w:rPr>
           <w:rFonts w:ascii="IRANSansWeb Light" w:hAnsi="IRANSansWeb Light" w:cs="IRANSansWeb Light"/>
@@ -1081,6 +1405,7 @@
         </w:rPr>
         <w:t>RecyclerView</w:t>
       </w:r>
+      <w:proofErr w:type="spellEnd"/>
       <w:r>
         <w:rPr>
           <w:rFonts w:ascii="IRANSansWeb Light" w:hAnsi="IRANSansWeb Light" w:cs="IRANSansWeb Light" w:hint="cs"/>
@@ -1104,6 +1429,7 @@
         </w:rPr>
         <w:t xml:space="preserve"> خودمون مستقیم به </w:t>
       </w:r>
+      <w:proofErr w:type="spellStart"/>
       <w:r>
         <w:rPr>
           <w:rFonts w:ascii="IRANSansWeb Light" w:hAnsi="IRANSansWeb Light" w:cs="IRANSansWeb Light"/>
@@ -1111,6 +1437,7 @@
         </w:rPr>
         <w:t>layoutManager</w:t>
       </w:r>
+      <w:proofErr w:type="spellEnd"/>
       <w:r>
         <w:rPr>
           <w:rFonts w:ascii="IRANSansWeb Light" w:hAnsi="IRANSansWeb Light" w:cs="IRANSansWeb Light" w:hint="cs"/>
@@ -1134,6 +1461,7 @@
         </w:rPr>
         <w:t xml:space="preserve"> کافیه پس به استفاده از یک </w:t>
       </w:r>
+      <w:proofErr w:type="spellStart"/>
       <w:r>
         <w:rPr>
           <w:rFonts w:ascii="IRANSansWeb Light" w:hAnsi="IRANSansWeb Light" w:cs="IRANSansWeb Light"/>
@@ -1141,6 +1469,7 @@
         </w:rPr>
         <w:t>LinearLayoutManager</w:t>
       </w:r>
+      <w:proofErr w:type="spellEnd"/>
       <w:r>
         <w:rPr>
           <w:rFonts w:ascii="IRANSansWeb Light" w:hAnsi="IRANSansWeb Light" w:cs="IRANSansWeb Light" w:hint="cs"/>
@@ -1325,7 +1654,7 @@
         <w:ind w:left="0"/>
         <w:jc w:val="both"/>
         <w:rPr>
-          <w:rFonts w:ascii="IRANSansWeb Light" w:hAnsi="IRANSansWeb Light" w:cs="IRANSansWeb Light" w:hint="cs"/>
+          <w:rFonts w:ascii="IRANSansWeb Light" w:hAnsi="IRANSansWeb Light" w:cs="IRANSansWeb Light"/>
           <w:rtl/>
           <w:lang w:bidi="fa-IR"/>
         </w:rPr>
@@ -1339,6 +1668,7 @@
         <w:lastRenderedPageBreak/>
         <w:t xml:space="preserve">همینطور که متوجه شدین اینجا نیازمند یک اداپتور برای </w:t>
       </w:r>
+      <w:proofErr w:type="spellStart"/>
       <w:r>
         <w:rPr>
           <w:rFonts w:ascii="IRANSansWeb Light" w:hAnsi="IRANSansWeb Light" w:cs="IRANSansWeb Light"/>
@@ -1346,6 +1676,7 @@
         </w:rPr>
         <w:t>RecyclerView</w:t>
       </w:r>
+      <w:proofErr w:type="spellEnd"/>
       <w:r>
         <w:rPr>
           <w:rFonts w:ascii="IRANSansWeb Light" w:hAnsi="IRANSansWeb Light" w:cs="IRANSansWeb Light" w:hint="cs"/>
@@ -1354,6 +1685,7 @@
         </w:rPr>
         <w:t xml:space="preserve"> مون هستیم.فعلا تنها از یک </w:t>
       </w:r>
+      <w:proofErr w:type="spellStart"/>
       <w:r>
         <w:rPr>
           <w:rFonts w:ascii="IRANSansWeb Light" w:hAnsi="IRANSansWeb Light" w:cs="IRANSansWeb Light"/>
@@ -1361,6 +1693,7 @@
         </w:rPr>
         <w:t>TextView</w:t>
       </w:r>
+      <w:proofErr w:type="spellEnd"/>
       <w:r>
         <w:rPr>
           <w:rFonts w:ascii="IRANSansWeb Light" w:hAnsi="IRANSansWeb Light" w:cs="IRANSansWeb Light" w:hint="cs"/>
@@ -1369,6 +1702,7 @@
         </w:rPr>
         <w:t xml:space="preserve"> برای </w:t>
       </w:r>
+      <w:proofErr w:type="spellStart"/>
       <w:r>
         <w:rPr>
           <w:rFonts w:ascii="IRANSansWeb Light" w:hAnsi="IRANSansWeb Light" w:cs="IRANSansWeb Light"/>
@@ -1376,6 +1710,7 @@
         </w:rPr>
         <w:t>RecyclerView</w:t>
       </w:r>
+      <w:proofErr w:type="spellEnd"/>
       <w:r>
         <w:rPr>
           <w:rFonts w:ascii="IRANSansWeb Light" w:hAnsi="IRANSansWeb Light" w:cs="IRANSansWeb Light" w:hint="cs"/>
@@ -1399,6 +1734,7 @@
         </w:rPr>
         <w:t xml:space="preserve"> ها چیزیه که فعلا بهش نیاز داریم.لازمه که یک فایل کاتلین به نام </w:t>
       </w:r>
+      <w:proofErr w:type="spellStart"/>
       <w:r>
         <w:rPr>
           <w:rFonts w:ascii="IRANSansWeb Light" w:hAnsi="IRANSansWeb Light" w:cs="IRANSansWeb Light"/>
@@ -1406,6 +1742,7 @@
         </w:rPr>
         <w:t>ForecastListAdapter.kt</w:t>
       </w:r>
+      <w:proofErr w:type="spellEnd"/>
       <w:r>
         <w:rPr>
           <w:rFonts w:ascii="IRANSansWeb Light" w:hAnsi="IRANSansWeb Light" w:cs="IRANSansWeb Light" w:hint="cs"/>
@@ -1435,6 +1772,7 @@
         </w:rPr>
         <w:t xml:space="preserve">class </w:t>
       </w:r>
+      <w:proofErr w:type="spellStart"/>
       <w:r>
         <w:rPr>
           <w:rFonts w:ascii="Fira Code" w:hAnsi="Fira Code"/>
@@ -1444,6 +1782,7 @@
         </w:rPr>
         <w:t>ForecastListAdapter</w:t>
       </w:r>
+      <w:proofErr w:type="spellEnd"/>
       <w:r>
         <w:rPr>
           <w:rFonts w:ascii="Fira Code" w:hAnsi="Fira Code"/>
@@ -1453,14 +1792,25 @@
         </w:rPr>
         <w:t>(</w:t>
       </w:r>
-      <w:r>
-        <w:rPr>
-          <w:rFonts w:ascii="Fira Code" w:hAnsi="Fira Code"/>
-          <w:color w:val="FF79C6"/>
-          <w:sz w:val="21"/>
-          <w:szCs w:val="21"/>
-        </w:rPr>
-        <w:t xml:space="preserve">val </w:t>
+      <w:proofErr w:type="spellStart"/>
+      <w:r>
+        <w:rPr>
+          <w:rFonts w:ascii="Fira Code" w:hAnsi="Fira Code"/>
+          <w:color w:val="FF79C6"/>
+          <w:sz w:val="21"/>
+          <w:szCs w:val="21"/>
+        </w:rPr>
+        <w:t>val</w:t>
+      </w:r>
+      <w:proofErr w:type="spellEnd"/>
+      <w:r>
+        <w:rPr>
+          <w:rFonts w:ascii="Fira Code" w:hAnsi="Fira Code"/>
+          <w:color w:val="FF79C6"/>
+          <w:sz w:val="21"/>
+          <w:szCs w:val="21"/>
+        </w:rPr>
+        <w:t xml:space="preserve"> </w:t>
       </w:r>
       <w:r>
         <w:rPr>
@@ -1524,7 +1874,17 @@
           <w:szCs w:val="21"/>
         </w:rPr>
         <w:br/>
-        <w:t xml:space="preserve">        RecyclerView</w:t>
+        <w:t xml:space="preserve">        </w:t>
+      </w:r>
+      <w:proofErr w:type="spellStart"/>
+      <w:r>
+        <w:rPr>
+          <w:rFonts w:ascii="Fira Code" w:hAnsi="Fira Code"/>
+          <w:color w:val="F8F8F2"/>
+          <w:sz w:val="21"/>
+          <w:szCs w:val="21"/>
+        </w:rPr>
+        <w:t>RecyclerView</w:t>
       </w:r>
       <w:r>
         <w:rPr>
@@ -1544,6 +1904,7 @@
         </w:rPr>
         <w:t>Adapter</w:t>
       </w:r>
+      <w:proofErr w:type="spellEnd"/>
       <w:r>
         <w:rPr>
           <w:rFonts w:ascii="Fira Code" w:hAnsi="Fira Code"/>
@@ -1553,6 +1914,7 @@
         </w:rPr>
         <w:t>&lt;</w:t>
       </w:r>
+      <w:proofErr w:type="spellStart"/>
       <w:r>
         <w:rPr>
           <w:rFonts w:ascii="Fira Code" w:hAnsi="Fira Code"/>
@@ -1580,6 +1942,7 @@
         </w:rPr>
         <w:t>ViewHolder</w:t>
       </w:r>
+      <w:proofErr w:type="spellEnd"/>
       <w:r>
         <w:rPr>
           <w:rFonts w:ascii="Fira Code" w:hAnsi="Fira Code"/>
@@ -1617,6 +1980,7 @@
         </w:rPr>
         <w:t xml:space="preserve">override fun </w:t>
       </w:r>
+      <w:proofErr w:type="spellStart"/>
       <w:r>
         <w:rPr>
           <w:rFonts w:ascii="Fira Code" w:hAnsi="Fira Code"/>
@@ -1626,6 +1990,7 @@
         </w:rPr>
         <w:t>onCreateViewHolder</w:t>
       </w:r>
+      <w:proofErr w:type="spellEnd"/>
       <w:r>
         <w:rPr>
           <w:rFonts w:ascii="Fira Code" w:hAnsi="Fira Code"/>
@@ -1651,8 +2016,19 @@
           <w:sz w:val="21"/>
           <w:szCs w:val="21"/>
         </w:rPr>
-        <w:t>: ViewGroup</w:t>
-      </w:r>
+        <w:t xml:space="preserve">: </w:t>
+      </w:r>
+      <w:proofErr w:type="spellStart"/>
+      <w:r>
+        <w:rPr>
+          <w:rFonts w:ascii="Fira Code" w:hAnsi="Fira Code"/>
+          <w:color w:val="F8F8F2"/>
+          <w:sz w:val="21"/>
+          <w:szCs w:val="21"/>
+        </w:rPr>
+        <w:t>ViewGroup</w:t>
+      </w:r>
+      <w:proofErr w:type="spellEnd"/>
       <w:r>
         <w:rPr>
           <w:rFonts w:ascii="Fira Code" w:hAnsi="Fira Code"/>
@@ -1662,6 +2038,7 @@
         </w:rPr>
         <w:t xml:space="preserve">, </w:t>
       </w:r>
+      <w:proofErr w:type="spellStart"/>
       <w:r>
         <w:rPr>
           <w:rFonts w:ascii="Fira Code" w:hAnsi="Fira Code"/>
@@ -1671,6 +2048,7 @@
         </w:rPr>
         <w:t>viewType</w:t>
       </w:r>
+      <w:proofErr w:type="spellEnd"/>
       <w:r>
         <w:rPr>
           <w:rFonts w:ascii="Fira Code" w:hAnsi="Fira Code"/>
@@ -1680,6 +2058,7 @@
         </w:rPr>
         <w:t xml:space="preserve">: </w:t>
       </w:r>
+      <w:proofErr w:type="spellStart"/>
       <w:r>
         <w:rPr>
           <w:rFonts w:ascii="Fira Code" w:hAnsi="Fira Code"/>
@@ -1689,6 +2068,7 @@
         </w:rPr>
         <w:t>Int</w:t>
       </w:r>
+      <w:proofErr w:type="spellEnd"/>
       <w:r>
         <w:rPr>
           <w:rFonts w:ascii="Fira Code" w:hAnsi="Fira Code"/>
@@ -1708,6 +2088,7 @@
         <w:br/>
         <w:t xml:space="preserve">            </w:t>
       </w:r>
+      <w:proofErr w:type="spellStart"/>
       <w:r>
         <w:rPr>
           <w:rFonts w:ascii="Fira Code" w:hAnsi="Fira Code"/>
@@ -1715,7 +2096,17 @@
           <w:sz w:val="21"/>
           <w:szCs w:val="21"/>
         </w:rPr>
-        <w:t xml:space="preserve">ViewHolder </w:t>
+        <w:t>ViewHolder</w:t>
+      </w:r>
+      <w:proofErr w:type="spellEnd"/>
+      <w:r>
+        <w:rPr>
+          <w:rFonts w:ascii="Fira Code" w:hAnsi="Fira Code"/>
+          <w:color w:val="8BE9FD"/>
+          <w:sz w:val="21"/>
+          <w:szCs w:val="21"/>
+        </w:rPr>
+        <w:t xml:space="preserve"> </w:t>
       </w:r>
       <w:r>
         <w:rPr>
@@ -1745,15 +2136,47 @@
         </w:rPr>
         <w:t xml:space="preserve">return </w:t>
       </w:r>
-      <w:r>
-        <w:rPr>
-          <w:rFonts w:ascii="Fira Code" w:hAnsi="Fira Code"/>
-          <w:color w:val="F8F8F2"/>
-          <w:sz w:val="21"/>
-          <w:szCs w:val="21"/>
-        </w:rPr>
-        <w:t>ViewHolder(TextView(</w:t>
-      </w:r>
+      <w:proofErr w:type="spellStart"/>
+      <w:r>
+        <w:rPr>
+          <w:rFonts w:ascii="Fira Code" w:hAnsi="Fira Code"/>
+          <w:color w:val="F8F8F2"/>
+          <w:sz w:val="21"/>
+          <w:szCs w:val="21"/>
+        </w:rPr>
+        <w:t>ViewHolder</w:t>
+      </w:r>
+      <w:proofErr w:type="spellEnd"/>
+      <w:r>
+        <w:rPr>
+          <w:rFonts w:ascii="Fira Code" w:hAnsi="Fira Code"/>
+          <w:color w:val="F8F8F2"/>
+          <w:sz w:val="21"/>
+          <w:szCs w:val="21"/>
+        </w:rPr>
+        <w:t>(</w:t>
+      </w:r>
+      <w:proofErr w:type="spellStart"/>
+      <w:r>
+        <w:rPr>
+          <w:rFonts w:ascii="Fira Code" w:hAnsi="Fira Code"/>
+          <w:color w:val="F8F8F2"/>
+          <w:sz w:val="21"/>
+          <w:szCs w:val="21"/>
+        </w:rPr>
+        <w:t>TextView</w:t>
+      </w:r>
+      <w:proofErr w:type="spellEnd"/>
+      <w:r>
+        <w:rPr>
+          <w:rFonts w:ascii="Fira Code" w:hAnsi="Fira Code"/>
+          <w:color w:val="F8F8F2"/>
+          <w:sz w:val="21"/>
+          <w:szCs w:val="21"/>
+        </w:rPr>
+        <w:t>(</w:t>
+      </w:r>
+      <w:proofErr w:type="spellStart"/>
       <w:r>
         <w:rPr>
           <w:rFonts w:ascii="Fira Code" w:hAnsi="Fira Code"/>
@@ -1783,6 +2206,7 @@
         </w:rPr>
         <w:t>context</w:t>
       </w:r>
+      <w:proofErr w:type="spellEnd"/>
       <w:r>
         <w:rPr>
           <w:rFonts w:ascii="Fira Code" w:hAnsi="Fira Code"/>
@@ -1821,6 +2245,7 @@
         </w:rPr>
         <w:t xml:space="preserve">override fun </w:t>
       </w:r>
+      <w:proofErr w:type="spellStart"/>
       <w:r>
         <w:rPr>
           <w:rFonts w:ascii="Fira Code" w:hAnsi="Fira Code"/>
@@ -1830,6 +2255,7 @@
         </w:rPr>
         <w:t>onBindViewHolder</w:t>
       </w:r>
+      <w:proofErr w:type="spellEnd"/>
       <w:r>
         <w:rPr>
           <w:rFonts w:ascii="Fira Code" w:hAnsi="Fira Code"/>
@@ -1857,6 +2283,7 @@
         </w:rPr>
         <w:t xml:space="preserve">: </w:t>
       </w:r>
+      <w:proofErr w:type="spellStart"/>
       <w:r>
         <w:rPr>
           <w:rFonts w:ascii="Fira Code" w:hAnsi="Fira Code"/>
@@ -1866,6 +2293,7 @@
         </w:rPr>
         <w:t>ViewHolder</w:t>
       </w:r>
+      <w:proofErr w:type="spellEnd"/>
       <w:r>
         <w:rPr>
           <w:rFonts w:ascii="Fira Code" w:hAnsi="Fira Code"/>
@@ -1903,6 +2331,7 @@
         </w:rPr>
         <w:t xml:space="preserve">: </w:t>
       </w:r>
+      <w:proofErr w:type="spellStart"/>
       <w:r>
         <w:rPr>
           <w:rFonts w:ascii="Fira Code" w:hAnsi="Fira Code"/>
@@ -1912,6 +2341,7 @@
         </w:rPr>
         <w:t>Int</w:t>
       </w:r>
+      <w:proofErr w:type="spellEnd"/>
       <w:r>
         <w:rPr>
           <w:rFonts w:ascii="Fira Code" w:hAnsi="Fira Code"/>
@@ -1931,6 +2361,7 @@
         <w:br/>
         <w:t xml:space="preserve">        </w:t>
       </w:r>
+      <w:proofErr w:type="spellStart"/>
       <w:r>
         <w:rPr>
           <w:rFonts w:ascii="Fira Code" w:hAnsi="Fira Code"/>
@@ -1976,7 +2407,19 @@
           <w:sz w:val="21"/>
           <w:szCs w:val="21"/>
         </w:rPr>
-        <w:t xml:space="preserve">text </w:t>
+        <w:t>text</w:t>
+      </w:r>
+      <w:proofErr w:type="spellEnd"/>
+      <w:r>
+        <w:rPr>
+          <w:rFonts w:ascii="Fira Code" w:hAnsi="Fira Code"/>
+          <w:i/>
+          <w:iCs/>
+          <w:color w:val="BD93F9"/>
+          <w:sz w:val="21"/>
+          <w:szCs w:val="21"/>
+        </w:rPr>
+        <w:t xml:space="preserve"> </w:t>
       </w:r>
       <w:r>
         <w:rPr>
@@ -2052,6 +2495,7 @@
         </w:rPr>
         <w:t xml:space="preserve">override fun </w:t>
       </w:r>
+      <w:proofErr w:type="spellStart"/>
       <w:r>
         <w:rPr>
           <w:rFonts w:ascii="Fira Code" w:hAnsi="Fira Code"/>
@@ -2061,6 +2505,7 @@
         </w:rPr>
         <w:t>getItemCount</w:t>
       </w:r>
+      <w:proofErr w:type="spellEnd"/>
       <w:r>
         <w:rPr>
           <w:rFonts w:ascii="Fira Code" w:hAnsi="Fira Code"/>
@@ -2070,6 +2515,7 @@
         </w:rPr>
         <w:t xml:space="preserve">(): </w:t>
       </w:r>
+      <w:proofErr w:type="spellStart"/>
       <w:r>
         <w:rPr>
           <w:rFonts w:ascii="Fira Code" w:hAnsi="Fira Code"/>
@@ -2077,7 +2523,17 @@
           <w:sz w:val="21"/>
           <w:szCs w:val="21"/>
         </w:rPr>
-        <w:t xml:space="preserve">Int </w:t>
+        <w:t>Int</w:t>
+      </w:r>
+      <w:proofErr w:type="spellEnd"/>
+      <w:r>
+        <w:rPr>
+          <w:rFonts w:ascii="Fira Code" w:hAnsi="Fira Code"/>
+          <w:color w:val="8BE9FD"/>
+          <w:sz w:val="21"/>
+          <w:szCs w:val="21"/>
+        </w:rPr>
+        <w:t xml:space="preserve"> </w:t>
       </w:r>
       <w:r>
         <w:rPr>
@@ -2088,6 +2544,7 @@
         </w:rPr>
         <w:t xml:space="preserve">= </w:t>
       </w:r>
+      <w:proofErr w:type="spellStart"/>
       <w:r>
         <w:rPr>
           <w:rFonts w:ascii="Fira Code" w:hAnsi="Fira Code"/>
@@ -2115,6 +2572,7 @@
         </w:rPr>
         <w:t>size</w:t>
       </w:r>
+      <w:proofErr w:type="spellEnd"/>
       <w:r>
         <w:rPr>
           <w:rFonts w:ascii="Fira Code" w:hAnsi="Fira Code"/>
@@ -2134,6 +2592,7 @@
         </w:rPr>
         <w:t xml:space="preserve">class </w:t>
       </w:r>
+      <w:proofErr w:type="spellStart"/>
       <w:r>
         <w:rPr>
           <w:rFonts w:ascii="Fira Code" w:hAnsi="Fira Code"/>
@@ -2143,6 +2602,7 @@
         </w:rPr>
         <w:t>ViewHolder</w:t>
       </w:r>
+      <w:proofErr w:type="spellEnd"/>
       <w:r>
         <w:rPr>
           <w:rFonts w:ascii="Fira Code" w:hAnsi="Fira Code"/>
@@ -2152,15 +2612,27 @@
         </w:rPr>
         <w:t>(</w:t>
       </w:r>
-      <w:r>
-        <w:rPr>
-          <w:rFonts w:ascii="Fira Code" w:hAnsi="Fira Code"/>
-          <w:color w:val="FF79C6"/>
-          <w:sz w:val="21"/>
-          <w:szCs w:val="21"/>
-        </w:rPr>
-        <w:t xml:space="preserve">val </w:t>
-      </w:r>
+      <w:proofErr w:type="spellStart"/>
+      <w:r>
+        <w:rPr>
+          <w:rFonts w:ascii="Fira Code" w:hAnsi="Fira Code"/>
+          <w:color w:val="FF79C6"/>
+          <w:sz w:val="21"/>
+          <w:szCs w:val="21"/>
+        </w:rPr>
+        <w:t>val</w:t>
+      </w:r>
+      <w:proofErr w:type="spellEnd"/>
+      <w:r>
+        <w:rPr>
+          <w:rFonts w:ascii="Fira Code" w:hAnsi="Fira Code"/>
+          <w:color w:val="FF79C6"/>
+          <w:sz w:val="21"/>
+          <w:szCs w:val="21"/>
+        </w:rPr>
+        <w:t xml:space="preserve"> </w:t>
+      </w:r>
+      <w:proofErr w:type="spellStart"/>
       <w:r>
         <w:rPr>
           <w:rFonts w:ascii="Fira Code" w:hAnsi="Fira Code"/>
@@ -2170,14 +2642,45 @@
         </w:rPr>
         <w:t>textView</w:t>
       </w:r>
-      <w:r>
-        <w:rPr>
-          <w:rFonts w:ascii="Fira Code" w:hAnsi="Fira Code"/>
-          <w:color w:val="F8F8F2"/>
-          <w:sz w:val="21"/>
-          <w:szCs w:val="21"/>
-        </w:rPr>
-        <w:t>: TextView) : RecyclerView</w:t>
+      <w:proofErr w:type="spellEnd"/>
+      <w:r>
+        <w:rPr>
+          <w:rFonts w:ascii="Fira Code" w:hAnsi="Fira Code"/>
+          <w:color w:val="F8F8F2"/>
+          <w:sz w:val="21"/>
+          <w:szCs w:val="21"/>
+        </w:rPr>
+        <w:t xml:space="preserve">: </w:t>
+      </w:r>
+      <w:proofErr w:type="spellStart"/>
+      <w:r>
+        <w:rPr>
+          <w:rFonts w:ascii="Fira Code" w:hAnsi="Fira Code"/>
+          <w:color w:val="F8F8F2"/>
+          <w:sz w:val="21"/>
+          <w:szCs w:val="21"/>
+        </w:rPr>
+        <w:t>TextView</w:t>
+      </w:r>
+      <w:proofErr w:type="spellEnd"/>
+      <w:r>
+        <w:rPr>
+          <w:rFonts w:ascii="Fira Code" w:hAnsi="Fira Code"/>
+          <w:color w:val="F8F8F2"/>
+          <w:sz w:val="21"/>
+          <w:szCs w:val="21"/>
+        </w:rPr>
+        <w:t xml:space="preserve">) : </w:t>
+      </w:r>
+      <w:proofErr w:type="spellStart"/>
+      <w:r>
+        <w:rPr>
+          <w:rFonts w:ascii="Fira Code" w:hAnsi="Fira Code"/>
+          <w:color w:val="F8F8F2"/>
+          <w:sz w:val="21"/>
+          <w:szCs w:val="21"/>
+        </w:rPr>
+        <w:t>RecyclerView</w:t>
       </w:r>
       <w:r>
         <w:rPr>
@@ -2195,8 +2698,19 @@
           <w:sz w:val="21"/>
           <w:szCs w:val="21"/>
         </w:rPr>
-        <w:t>ViewHolder(</w:t>
-      </w:r>
+        <w:t>ViewHolder</w:t>
+      </w:r>
+      <w:proofErr w:type="spellEnd"/>
+      <w:r>
+        <w:rPr>
+          <w:rFonts w:ascii="Fira Code" w:hAnsi="Fira Code"/>
+          <w:color w:val="F8F8F2"/>
+          <w:sz w:val="21"/>
+          <w:szCs w:val="21"/>
+        </w:rPr>
+        <w:t>(</w:t>
+      </w:r>
+      <w:proofErr w:type="spellStart"/>
       <w:r>
         <w:rPr>
           <w:rFonts w:ascii="Fira Code" w:hAnsi="Fira Code"/>
@@ -2206,6 +2720,7 @@
         </w:rPr>
         <w:t>textView</w:t>
       </w:r>
+      <w:proofErr w:type="spellEnd"/>
       <w:r>
         <w:rPr>
           <w:rFonts w:ascii="Fira Code" w:hAnsi="Fira Code"/>
@@ -2263,6 +2778,7 @@
         </w:rPr>
         <w:t xml:space="preserve">برگردیم به </w:t>
       </w:r>
+      <w:proofErr w:type="spellStart"/>
       <w:r>
         <w:rPr>
           <w:rFonts w:ascii="IRANSansWeb Light" w:hAnsi="IRANSansWeb Light" w:cs="IRANSansWeb Light"/>
@@ -2270,6 +2786,7 @@
         </w:rPr>
         <w:t>MainActivity</w:t>
       </w:r>
+      <w:proofErr w:type="spellEnd"/>
       <w:r>
         <w:rPr>
           <w:rFonts w:ascii="IRANSansWeb Light" w:hAnsi="IRANSansWeb Light" w:cs="IRANSansWeb Light" w:hint="cs"/>
@@ -2297,7 +2814,27 @@
           <w:sz w:val="21"/>
           <w:szCs w:val="21"/>
         </w:rPr>
-        <w:t xml:space="preserve">private val </w:t>
+        <w:t xml:space="preserve">private </w:t>
+      </w:r>
+      <w:proofErr w:type="spellStart"/>
+      <w:r>
+        <w:rPr>
+          <w:rFonts w:ascii="Fira Code" w:hAnsi="Fira Code"/>
+          <w:color w:val="FF79C6"/>
+          <w:sz w:val="21"/>
+          <w:szCs w:val="21"/>
+        </w:rPr>
+        <w:t>val</w:t>
+      </w:r>
+      <w:proofErr w:type="spellEnd"/>
+      <w:r>
+        <w:rPr>
+          <w:rFonts w:ascii="Fira Code" w:hAnsi="Fira Code"/>
+          <w:color w:val="FF79C6"/>
+          <w:sz w:val="21"/>
+          <w:szCs w:val="21"/>
+        </w:rPr>
+        <w:t xml:space="preserve"> </w:t>
       </w:r>
       <w:r>
         <w:rPr>
@@ -2319,6 +2856,7 @@
         </w:rPr>
         <w:t xml:space="preserve">= </w:t>
       </w:r>
+      <w:proofErr w:type="spellStart"/>
       <w:r>
         <w:rPr>
           <w:rFonts w:ascii="Fira Code" w:hAnsi="Fira Code"/>
@@ -2330,6 +2868,7 @@
         </w:rPr>
         <w:t>listOf</w:t>
       </w:r>
+      <w:proofErr w:type="spellEnd"/>
       <w:r>
         <w:rPr>
           <w:rFonts w:ascii="Fira Code" w:hAnsi="Fira Code"/>
@@ -2562,6 +3101,7 @@
         </w:rPr>
         <w:t xml:space="preserve">override fun </w:t>
       </w:r>
+      <w:proofErr w:type="spellStart"/>
       <w:r>
         <w:rPr>
           <w:rFonts w:ascii="Fira Code" w:hAnsi="Fira Code"/>
@@ -2571,6 +3111,7 @@
         </w:rPr>
         <w:t>onCreate</w:t>
       </w:r>
+      <w:proofErr w:type="spellEnd"/>
       <w:r>
         <w:rPr>
           <w:rFonts w:ascii="Fira Code" w:hAnsi="Fira Code"/>
@@ -2580,6 +3121,7 @@
         </w:rPr>
         <w:t>(</w:t>
       </w:r>
+      <w:proofErr w:type="spellStart"/>
       <w:r>
         <w:rPr>
           <w:rFonts w:ascii="Fira Code" w:hAnsi="Fira Code"/>
@@ -2589,6 +3131,7 @@
         </w:rPr>
         <w:t>savedInstanceState</w:t>
       </w:r>
+      <w:proofErr w:type="spellEnd"/>
       <w:r>
         <w:rPr>
           <w:rFonts w:ascii="Fira Code" w:hAnsi="Fira Code"/>
@@ -2618,23 +3161,45 @@
         <w:br/>
         <w:t xml:space="preserve">    </w:t>
       </w:r>
-      <w:r>
-        <w:rPr>
-          <w:rFonts w:ascii="Fira Code" w:hAnsi="Fira Code"/>
-          <w:color w:val="FF79C6"/>
-          <w:sz w:val="21"/>
-          <w:szCs w:val="21"/>
-        </w:rPr>
-        <w:t xml:space="preserve">val </w:t>
-      </w:r>
-      <w:r>
-        <w:rPr>
-          <w:rFonts w:ascii="Fira Code" w:hAnsi="Fira Code"/>
-          <w:color w:val="F8F8F2"/>
-          <w:sz w:val="21"/>
-          <w:szCs w:val="21"/>
-        </w:rPr>
-        <w:t xml:space="preserve">forecastList </w:t>
+      <w:proofErr w:type="spellStart"/>
+      <w:r>
+        <w:rPr>
+          <w:rFonts w:ascii="Fira Code" w:hAnsi="Fira Code"/>
+          <w:color w:val="FF79C6"/>
+          <w:sz w:val="21"/>
+          <w:szCs w:val="21"/>
+        </w:rPr>
+        <w:t>val</w:t>
+      </w:r>
+      <w:proofErr w:type="spellEnd"/>
+      <w:r>
+        <w:rPr>
+          <w:rFonts w:ascii="Fira Code" w:hAnsi="Fira Code"/>
+          <w:color w:val="FF79C6"/>
+          <w:sz w:val="21"/>
+          <w:szCs w:val="21"/>
+        </w:rPr>
+        <w:t xml:space="preserve"> </w:t>
+      </w:r>
+      <w:proofErr w:type="spellStart"/>
+      <w:r>
+        <w:rPr>
+          <w:rFonts w:ascii="Fira Code" w:hAnsi="Fira Code"/>
+          <w:color w:val="F8F8F2"/>
+          <w:sz w:val="21"/>
+          <w:szCs w:val="21"/>
+        </w:rPr>
+        <w:t>forecastList</w:t>
+      </w:r>
+      <w:proofErr w:type="spellEnd"/>
+      <w:r>
+        <w:rPr>
+          <w:rFonts w:ascii="Fira Code" w:hAnsi="Fira Code"/>
+          <w:color w:val="F8F8F2"/>
+          <w:sz w:val="21"/>
+          <w:szCs w:val="21"/>
+        </w:rPr>
+        <w:t xml:space="preserve"> </w:t>
       </w:r>
       <w:r>
         <w:rPr>
@@ -2645,14 +3210,37 @@
         </w:rPr>
         <w:t xml:space="preserve">= </w:t>
       </w:r>
-      <w:r>
-        <w:rPr>
-          <w:rFonts w:ascii="Fira Code" w:hAnsi="Fira Code"/>
-          <w:color w:val="F8F8F2"/>
-          <w:sz w:val="21"/>
-          <w:szCs w:val="21"/>
-        </w:rPr>
-        <w:t>findViewById(R</w:t>
+      <w:proofErr w:type="spellStart"/>
+      <w:proofErr w:type="gramStart"/>
+      <w:r>
+        <w:rPr>
+          <w:rFonts w:ascii="Fira Code" w:hAnsi="Fira Code"/>
+          <w:color w:val="F8F8F2"/>
+          <w:sz w:val="21"/>
+          <w:szCs w:val="21"/>
+        </w:rPr>
+        <w:t>findViewById</w:t>
+      </w:r>
+      <w:proofErr w:type="spellEnd"/>
+      <w:r>
+        <w:rPr>
+          <w:rFonts w:ascii="Fira Code" w:hAnsi="Fira Code"/>
+          <w:color w:val="F8F8F2"/>
+          <w:sz w:val="21"/>
+          <w:szCs w:val="21"/>
+        </w:rPr>
+        <w:t>(</w:t>
+      </w:r>
+      <w:proofErr w:type="spellStart"/>
+      <w:proofErr w:type="gramEnd"/>
+      <w:r>
+        <w:rPr>
+          <w:rFonts w:ascii="Fira Code" w:hAnsi="Fira Code"/>
+          <w:color w:val="F8F8F2"/>
+          <w:sz w:val="21"/>
+          <w:szCs w:val="21"/>
+        </w:rPr>
+        <w:t>R</w:t>
       </w:r>
       <w:r>
         <w:rPr>
@@ -2694,6 +3282,7 @@
         </w:rPr>
         <w:t>forecast_list</w:t>
       </w:r>
+      <w:proofErr w:type="spellEnd"/>
       <w:r>
         <w:rPr>
           <w:rFonts w:ascii="Fira Code" w:hAnsi="Fira Code"/>
@@ -2712,6 +3301,7 @@
         </w:rPr>
         <w:t xml:space="preserve">as </w:t>
       </w:r>
+      <w:proofErr w:type="spellStart"/>
       <w:r>
         <w:rPr>
           <w:rFonts w:ascii="Fira Code" w:hAnsi="Fira Code"/>
@@ -2721,6 +3311,7 @@
         </w:rPr>
         <w:t>RecyclerView</w:t>
       </w:r>
+      <w:proofErr w:type="spellEnd"/>
       <w:r>
         <w:rPr>
           <w:rFonts w:ascii="Fira Code" w:hAnsi="Fira Code"/>
@@ -2729,7 +3320,17 @@
           <w:szCs w:val="21"/>
         </w:rPr>
         <w:br/>
-        <w:t xml:space="preserve">    forecastList</w:t>
+        <w:t xml:space="preserve">    </w:t>
+      </w:r>
+      <w:proofErr w:type="spellStart"/>
+      <w:r>
+        <w:rPr>
+          <w:rFonts w:ascii="Fira Code" w:hAnsi="Fira Code"/>
+          <w:color w:val="F8F8F2"/>
+          <w:sz w:val="21"/>
+          <w:szCs w:val="21"/>
+        </w:rPr>
+        <w:t>forecastList</w:t>
       </w:r>
       <w:r>
         <w:rPr>
@@ -2749,63 +3350,9 @@
           <w:sz w:val="21"/>
           <w:szCs w:val="21"/>
         </w:rPr>
-        <w:t xml:space="preserve">layoutManager </w:t>
-      </w:r>
-      <w:r>
-        <w:rPr>
-          <w:rFonts w:ascii="Fira Code" w:hAnsi="Fira Code"/>
-          <w:color w:val="FF79C6"/>
-          <w:sz w:val="21"/>
-          <w:szCs w:val="21"/>
-        </w:rPr>
-        <w:t xml:space="preserve">= </w:t>
-      </w:r>
-      <w:r>
-        <w:rPr>
-          <w:rFonts w:ascii="Fira Code" w:hAnsi="Fira Code"/>
-          <w:color w:val="F8F8F2"/>
-          <w:sz w:val="21"/>
-          <w:szCs w:val="21"/>
-        </w:rPr>
-        <w:t>LinearLayoutManager(</w:t>
-      </w:r>
-      <w:r>
-        <w:rPr>
-          <w:rFonts w:ascii="Fira Code" w:hAnsi="Fira Code"/>
-          <w:color w:val="FF79C6"/>
-          <w:sz w:val="21"/>
-          <w:szCs w:val="21"/>
-        </w:rPr>
-        <w:t>this</w:t>
-      </w:r>
-      <w:r>
-        <w:rPr>
-          <w:rFonts w:ascii="Fira Code" w:hAnsi="Fira Code"/>
-          <w:color w:val="F8F8F2"/>
-          <w:sz w:val="21"/>
-          <w:szCs w:val="21"/>
-        </w:rPr>
-        <w:t>)</w:t>
-      </w:r>
-      <w:r>
-        <w:rPr>
-          <w:rFonts w:ascii="Fira Code" w:hAnsi="Fira Code"/>
-          <w:color w:val="F8F8F2"/>
-          <w:sz w:val="21"/>
-          <w:szCs w:val="21"/>
-        </w:rPr>
-        <w:br/>
-        <w:t xml:space="preserve">    forecastList</w:t>
-      </w:r>
-      <w:r>
-        <w:rPr>
-          <w:rFonts w:ascii="Fira Code" w:hAnsi="Fira Code"/>
-          <w:color w:val="FF79C6"/>
-          <w:sz w:val="21"/>
-          <w:szCs w:val="21"/>
-        </w:rPr>
-        <w:t>.</w:t>
-      </w:r>
+        <w:t>layoutManager</w:t>
+      </w:r>
+      <w:proofErr w:type="spellEnd"/>
       <w:r>
         <w:rPr>
           <w:rFonts w:ascii="Fira Code" w:hAnsi="Fira Code"/>
@@ -2815,7 +3362,7 @@
           <w:sz w:val="21"/>
           <w:szCs w:val="21"/>
         </w:rPr>
-        <w:t xml:space="preserve">adapter </w:t>
+        <w:t xml:space="preserve"> </w:t>
       </w:r>
       <w:r>
         <w:rPr>
@@ -2826,14 +3373,124 @@
         </w:rPr>
         <w:t xml:space="preserve">= </w:t>
       </w:r>
-      <w:r>
-        <w:rPr>
-          <w:rFonts w:ascii="Fira Code" w:hAnsi="Fira Code"/>
-          <w:color w:val="F8F8F2"/>
-          <w:sz w:val="21"/>
-          <w:szCs w:val="21"/>
-        </w:rPr>
-        <w:t>ForecastListAdapter(</w:t>
+      <w:proofErr w:type="spellStart"/>
+      <w:r>
+        <w:rPr>
+          <w:rFonts w:ascii="Fira Code" w:hAnsi="Fira Code"/>
+          <w:color w:val="F8F8F2"/>
+          <w:sz w:val="21"/>
+          <w:szCs w:val="21"/>
+        </w:rPr>
+        <w:t>LinearLayoutManager</w:t>
+      </w:r>
+      <w:proofErr w:type="spellEnd"/>
+      <w:r>
+        <w:rPr>
+          <w:rFonts w:ascii="Fira Code" w:hAnsi="Fira Code"/>
+          <w:color w:val="F8F8F2"/>
+          <w:sz w:val="21"/>
+          <w:szCs w:val="21"/>
+        </w:rPr>
+        <w:t>(</w:t>
+      </w:r>
+      <w:r>
+        <w:rPr>
+          <w:rFonts w:ascii="Fira Code" w:hAnsi="Fira Code"/>
+          <w:color w:val="FF79C6"/>
+          <w:sz w:val="21"/>
+          <w:szCs w:val="21"/>
+        </w:rPr>
+        <w:t>this</w:t>
+      </w:r>
+      <w:r>
+        <w:rPr>
+          <w:rFonts w:ascii="Fira Code" w:hAnsi="Fira Code"/>
+          <w:color w:val="F8F8F2"/>
+          <w:sz w:val="21"/>
+          <w:szCs w:val="21"/>
+        </w:rPr>
+        <w:t>)</w:t>
+      </w:r>
+      <w:r>
+        <w:rPr>
+          <w:rFonts w:ascii="Fira Code" w:hAnsi="Fira Code"/>
+          <w:color w:val="F8F8F2"/>
+          <w:sz w:val="21"/>
+          <w:szCs w:val="21"/>
+        </w:rPr>
+        <w:br/>
+        <w:t xml:space="preserve">    </w:t>
+      </w:r>
+      <w:proofErr w:type="spellStart"/>
+      <w:r>
+        <w:rPr>
+          <w:rFonts w:ascii="Fira Code" w:hAnsi="Fira Code"/>
+          <w:color w:val="F8F8F2"/>
+          <w:sz w:val="21"/>
+          <w:szCs w:val="21"/>
+        </w:rPr>
+        <w:t>forecastList</w:t>
+      </w:r>
+      <w:r>
+        <w:rPr>
+          <w:rFonts w:ascii="Fira Code" w:hAnsi="Fira Code"/>
+          <w:color w:val="FF79C6"/>
+          <w:sz w:val="21"/>
+          <w:szCs w:val="21"/>
+        </w:rPr>
+        <w:t>.</w:t>
+      </w:r>
+      <w:r>
+        <w:rPr>
+          <w:rFonts w:ascii="Fira Code" w:hAnsi="Fira Code"/>
+          <w:i/>
+          <w:iCs/>
+          <w:color w:val="BD93F9"/>
+          <w:sz w:val="21"/>
+          <w:szCs w:val="21"/>
+        </w:rPr>
+        <w:t>adapter</w:t>
+      </w:r>
+      <w:proofErr w:type="spellEnd"/>
+      <w:r>
+        <w:rPr>
+          <w:rFonts w:ascii="Fira Code" w:hAnsi="Fira Code"/>
+          <w:i/>
+          <w:iCs/>
+          <w:color w:val="BD93F9"/>
+          <w:sz w:val="21"/>
+          <w:szCs w:val="21"/>
+        </w:rPr>
+        <w:t xml:space="preserve"> </w:t>
+      </w:r>
+      <w:r>
+        <w:rPr>
+          <w:rFonts w:ascii="Fira Code" w:hAnsi="Fira Code"/>
+          <w:color w:val="FF79C6"/>
+          <w:sz w:val="21"/>
+          <w:szCs w:val="21"/>
+        </w:rPr>
+        <w:t xml:space="preserve">= </w:t>
+      </w:r>
+      <w:proofErr w:type="spellStart"/>
+      <w:r>
+        <w:rPr>
+          <w:rFonts w:ascii="Fira Code" w:hAnsi="Fira Code"/>
+          <w:color w:val="F8F8F2"/>
+          <w:sz w:val="21"/>
+          <w:szCs w:val="21"/>
+        </w:rPr>
+        <w:t>ForecastListAdapter</w:t>
+      </w:r>
+      <w:proofErr w:type="spellEnd"/>
+      <w:r>
+        <w:rPr>
+          <w:rFonts w:ascii="Fira Code" w:hAnsi="Fira Code"/>
+          <w:color w:val="F8F8F2"/>
+          <w:sz w:val="21"/>
+          <w:szCs w:val="21"/>
+        </w:rPr>
+        <w:t>(</w:t>
       </w:r>
       <w:r>
         <w:rPr>
@@ -2887,25 +3544,50 @@
         <w:bidi/>
         <w:jc w:val="both"/>
         <w:rPr>
+          <w:rFonts w:ascii="IRANSansWeb Light" w:hAnsi="IRANSansWeb Light" w:cs="IRANSansWeb Light"/>
+          <w:rtl/>
+          <w:lang w:bidi="fa-IR"/>
+        </w:rPr>
+      </w:pPr>
+      <w:r>
+        <w:rPr>
           <w:rFonts w:ascii="IRANSansWeb Light" w:hAnsi="IRANSansWeb Light" w:cs="IRANSansWeb Light" w:hint="cs"/>
           <w:rtl/>
           <w:lang w:bidi="fa-IR"/>
         </w:rPr>
-      </w:pPr>
+        <w:t xml:space="preserve">اگر مفهومی رو از کالکشن و لیستمون متوجه نشدین نگران نباشین، بعدا راجع بهش صحبت میکنیم.فعلا فقط بدونین که یک لیست غیرقابل تغییر رو با استفاده از تابع </w:t>
+      </w:r>
+      <w:proofErr w:type="spellStart"/>
+      <w:r>
+        <w:rPr>
+          <w:rFonts w:ascii="IRANSansWeb Light" w:hAnsi="IRANSansWeb Light" w:cs="IRANSansWeb Light"/>
+          <w:lang w:bidi="fa-IR"/>
+        </w:rPr>
+        <w:t>listOf</w:t>
+      </w:r>
+      <w:proofErr w:type="spellEnd"/>
+      <w:r>
+        <w:rPr>
+          <w:rFonts w:ascii="IRANSansWeb Light" w:hAnsi="IRANSansWeb Light" w:cs="IRANSansWeb Light"/>
+          <w:lang w:bidi="fa-IR"/>
+        </w:rPr>
+        <w:t>()</w:t>
+      </w:r>
       <w:r>
         <w:rPr>
           <w:rFonts w:ascii="IRANSansWeb Light" w:hAnsi="IRANSansWeb Light" w:cs="IRANSansWeb Light" w:hint="cs"/>
           <w:rtl/>
           <w:lang w:bidi="fa-IR"/>
         </w:rPr>
-        <w:t xml:space="preserve">اگر مفهومی رو از کالکشن و لیستمون متوجه نشدین نگران نباشین، بعدا راجع بهش صحبت میکنیم.فعلا فقط بدونین که یک لیست غیرقابل تغییر رو با استفاده از تابع </w:t>
+        <w:t xml:space="preserve"> میتونیم درست کنیم.اون ازمون یک آرایه از ورودی ها میگیره و برامون لیست رو درست میکنه.تابع</w:t>
       </w:r>
       <w:r>
         <w:rPr>
           <w:rFonts w:ascii="IRANSansWeb Light" w:hAnsi="IRANSansWeb Light" w:cs="IRANSansWeb Light"/>
-          <w:lang w:bidi="fa-IR"/>
-        </w:rPr>
-        <w:t>listOf()</w:t>
+          <w:rtl/>
+          <w:lang w:bidi="fa-IR"/>
+        </w:rPr>
+        <w:softHyphen/>
       </w:r>
       <w:r>
         <w:rPr>
@@ -2913,7 +3595,7 @@
           <w:rtl/>
           <w:lang w:bidi="fa-IR"/>
         </w:rPr>
-        <w:t xml:space="preserve"> میتونیم درست کنیم.اون ازمون یک آرایه از ورودی ها میگیره و برامون لیست رو درست میکنه.تابع</w:t>
+        <w:t>های دیگه</w:t>
       </w:r>
       <w:r>
         <w:rPr>
@@ -2929,15 +3611,22 @@
           <w:rtl/>
           <w:lang w:bidi="fa-IR"/>
         </w:rPr>
-        <w:t>های دیگه</w:t>
+        <w:t>ای هم هستن ک</w:t>
+      </w:r>
+      <w:r>
+        <w:rPr>
+          <w:rFonts w:ascii="IRANSansWeb Light" w:hAnsi="IRANSansWeb Light" w:cs="IRANSansWeb Light" w:hint="cs"/>
+          <w:rtl/>
+          <w:lang w:bidi="fa-IR"/>
+        </w:rPr>
+        <w:t>ه تقریبا همین کار رو انجام میدن</w:t>
       </w:r>
       <w:r>
         <w:rPr>
           <w:rFonts w:ascii="IRANSansWeb Light" w:hAnsi="IRANSansWeb Light" w:cs="IRANSansWeb Light"/>
-          <w:rtl/>
-          <w:lang w:bidi="fa-IR"/>
-        </w:rPr>
-        <w:softHyphen/>
+          <w:lang w:bidi="fa-IR"/>
+        </w:rPr>
+        <w:t xml:space="preserve"> </w:t>
       </w:r>
       <w:r>
         <w:rPr>
@@ -2945,33 +3634,8 @@
           <w:rtl/>
           <w:lang w:bidi="fa-IR"/>
         </w:rPr>
-        <w:t>ای هم هستن ک</w:t>
-      </w:r>
-      <w:r>
-        <w:rPr>
-          <w:rFonts w:ascii="IRANSansWeb Light" w:hAnsi="IRANSansWeb Light" w:cs="IRANSansWeb Light" w:hint="cs"/>
-          <w:rtl/>
-          <w:lang w:bidi="fa-IR"/>
-        </w:rPr>
-        <w:t>ه تقریبا همین کار رو انجام میدن</w:t>
-      </w:r>
-      <w:r>
-        <w:rPr>
-          <w:rFonts w:ascii="IRANSansWeb Light" w:hAnsi="IRANSansWeb Light" w:cs="IRANSansWeb Light"/>
-          <w:lang w:bidi="fa-IR"/>
-        </w:rPr>
-        <w:t xml:space="preserve"> </w:t>
-      </w:r>
-      <w:r>
-        <w:rPr>
-          <w:rFonts w:ascii="IRANSansWeb Light" w:hAnsi="IRANSansWeb Light" w:cs="IRANSansWeb Light" w:hint="cs"/>
-          <w:rtl/>
-          <w:lang w:bidi="fa-IR"/>
-        </w:rPr>
         <w:t xml:space="preserve"> ولی خب بعدا راجبشون صحبت میکنیم.</w:t>
       </w:r>
-      <w:bookmarkStart w:id="0" w:name="_GoBack"/>
-      <w:bookmarkEnd w:id="0"/>
     </w:p>
     <w:sectPr>
       <w:pgSz w:w="12240" w:h="15840"/>
@@ -3684,6 +4348,7 @@
   <w:style w:type="character" w:default="1" w:styleId="DefaultParagraphFont">
     <w:name w:val="Default Paragraph Font"/>
     <w:uiPriority w:val="1"/>
+    <w:semiHidden/>
     <w:unhideWhenUsed/>
   </w:style>
   <w:style w:type="table" w:default="1" w:styleId="TableNormal">
@@ -4033,7 +4698,7 @@
 </file>
 
 <file path=customXml/itemProps1.xml><?xml version="1.0" encoding="utf-8"?>
-<ds:datastoreItem xmlns:ds="http://schemas.openxmlformats.org/officeDocument/2006/customXml" ds:itemID="{63AB2DCA-B84D-47BC-8653-8A8AA1942E96}">
+<ds:datastoreItem xmlns:ds="http://schemas.openxmlformats.org/officeDocument/2006/customXml" ds:itemID="{05408FE6-5923-4931-B4CC-A6A0182D416D}">
   <ds:schemaRefs>
     <ds:schemaRef ds:uri="http://schemas.openxmlformats.org/officeDocument/2006/bibliography"/>
   </ds:schemaRefs>

</xml_diff>